<commit_message>
added streamlit app and seperated templating and generation in seperate files
</commit_message>
<xml_diff>
--- a/generated_report.docx
+++ b/generated_report.docx
@@ -1163,8 +1163,12 @@
           <w:szCs w:val="28"/>
         </w:rPr>
         <w:sectPr>
-          <w:headerReference w:type="default" r:id="rId8"/>
-          <w:footerReference w:type="default" r:id="rId9"/>
+          <w:headerReference w:type="even" r:id="rId8"/>
+          <w:headerReference w:type="default" r:id="rId9"/>
+          <w:footerReference w:type="even" r:id="rId10"/>
+          <w:footerReference w:type="default" r:id="rId11"/>
+          <w:headerReference w:type="first" r:id="rId12"/>
+          <w:footerReference w:type="first" r:id="rId13"/>
           <w:pgSz w:w="11906" w:h="16838"/>
           <w:pgMar w:top="1417" w:right="1417" w:bottom="1417" w:left="1417" w:header="708" w:footer="708" w:gutter="0"/>
           <w:cols w:space="708"/>
@@ -1356,7 +1360,7 @@
           <w:szCs w:val="28"/>
         </w:rPr>
         <w:sectPr>
-          <w:headerReference w:type="default" r:id="rId10"/>
+          <w:headerReference w:type="default" r:id="rId14"/>
           <w:pgSz w:w="11906" w:h="16838"/>
           <w:pgMar w:top="1417" w:right="1417" w:bottom="1417" w:left="1417" w:header="708" w:footer="708" w:gutter="0"/>
           <w:cols w:space="708"/>
@@ -1779,7 +1783,7 @@
           <w:szCs w:val="36"/>
         </w:rPr>
         <w:sectPr>
-          <w:headerReference w:type="default" r:id="rId11"/>
+          <w:headerReference w:type="default" r:id="rId15"/>
           <w:pgSz w:w="11906" w:h="16838"/>
           <w:pgMar w:top="1417" w:right="1417" w:bottom="1417" w:left="1417" w:header="708" w:footer="708" w:gutter="0"/>
           <w:cols w:space="708"/>
@@ -2665,7 +2669,7 @@
       </w:r>
     </w:p>
     <w:sectPr>
-      <w:headerReference w:type="default" r:id="rId12"/>
+      <w:headerReference w:type="default" r:id="rId16"/>
       <w:pgSz w:w="11906" w:h="16838"/>
       <w:pgMar w:top="1417" w:right="1417" w:bottom="1417" w:left="1417" w:header="708" w:footer="708" w:gutter="0"/>
       <w:cols w:space="708"/>
@@ -2701,6 +2705,16 @@
 </file>
 
 <file path=word/footer1.xml><?xml version="1.0" encoding="utf-8"?>
+<w:ftr xmlns:wpc="http://schemas.microsoft.com/office/word/2010/wordprocessingCanvas" xmlns:cx="http://schemas.microsoft.com/office/drawing/2014/chartex" xmlns:cx1="http://schemas.microsoft.com/office/drawing/2015/9/8/chartex" xmlns:cx2="http://schemas.microsoft.com/office/drawing/2015/10/21/chartex" xmlns:cx3="http://schemas.microsoft.com/office/drawing/2016/5/9/chartex" xmlns:cx4="http://schemas.microsoft.com/office/drawing/2016/5/10/chartex" xmlns:cx5="http://schemas.microsoft.com/office/drawing/2016/5/11/chartex" xmlns:cx6="http://schemas.microsoft.com/office/drawing/2016/5/12/chartex" xmlns:cx7="http://schemas.microsoft.com/office/drawing/2016/5/13/chartex" xmlns:cx8="http://schemas.microsoft.com/office/drawing/2016/5/14/chartex" xmlns:mc="http://schemas.openxmlformats.org/markup-compatibility/2006" xmlns:aink="http://schemas.microsoft.com/office/drawing/2016/ink" xmlns:am3d="http://schemas.microsoft.com/office/drawing/2017/model3d" xmlns:o="urn:schemas-microsoft-com:office:office" xmlns:oel="http://schemas.microsoft.com/office/2019/extlst" xmlns:r="http://schemas.openxmlformats.org/officeDocument/2006/relationships" xmlns:m="http://schemas.openxmlformats.org/officeDocument/2006/math" xmlns:v="urn:schemas-microsoft-com:vml" xmlns:wp14="http://schemas.microsoft.com/office/word/2010/wordprocessingDrawing" xmlns:wp="http://schemas.openxmlformats.org/drawingml/2006/wordprocessingDrawing" xmlns:w10="urn:schemas-microsoft-com:office:word" xmlns:w="http://schemas.openxmlformats.org/wordprocessingml/2006/main" xmlns:w14="http://schemas.microsoft.com/office/word/2010/wordml" xmlns:w15="http://schemas.microsoft.com/office/word/2012/wordml" xmlns:w16cex="http://schemas.microsoft.com/office/word/2018/wordml/cex" xmlns:w16cid="http://schemas.microsoft.com/office/word/2016/wordml/cid" xmlns:w16="http://schemas.microsoft.com/office/word/2018/wordml" xmlns:w16du="http://schemas.microsoft.com/office/word/2023/wordml/word16du" xmlns:w16sdtdh="http://schemas.microsoft.com/office/word/2020/wordml/sdtdatahash" xmlns:w16sdtfl="http://schemas.microsoft.com/office/word/2024/wordml/sdtformatlock" xmlns:w16se="http://schemas.microsoft.com/office/word/2015/wordml/symex" xmlns:wpg="http://schemas.microsoft.com/office/word/2010/wordprocessingGroup" xmlns:wpi="http://schemas.microsoft.com/office/word/2010/wordprocessingInk" xmlns:wne="http://schemas.microsoft.com/office/word/2006/wordml" xmlns:wps="http://schemas.microsoft.com/office/word/2010/wordprocessingShape" mc:Ignorable="w14 w15 w16se w16cid w16 w16cex w16sdtdh w16sdtfl w16du wp14">
+  <w:p>
+    <w:pPr>
+      <w:pStyle w:val="Footer"/>
+    </w:pPr>
+  </w:p>
+</w:ftr>
+</file>
+
+<file path=word/footer2.xml><?xml version="1.0" encoding="utf-8"?>
 <w:ftr xmlns:wpc="http://schemas.microsoft.com/office/word/2010/wordprocessingCanvas" xmlns:cx="http://schemas.microsoft.com/office/drawing/2014/chartex" xmlns:cx1="http://schemas.microsoft.com/office/drawing/2015/9/8/chartex" xmlns:cx2="http://schemas.microsoft.com/office/drawing/2015/10/21/chartex" xmlns:cx3="http://schemas.microsoft.com/office/drawing/2016/5/9/chartex" xmlns:cx4="http://schemas.microsoft.com/office/drawing/2016/5/10/chartex" xmlns:cx5="http://schemas.microsoft.com/office/drawing/2016/5/11/chartex" xmlns:cx6="http://schemas.microsoft.com/office/drawing/2016/5/12/chartex" xmlns:cx7="http://schemas.microsoft.com/office/drawing/2016/5/13/chartex" xmlns:cx8="http://schemas.microsoft.com/office/drawing/2016/5/14/chartex" xmlns:mc="http://schemas.openxmlformats.org/markup-compatibility/2006" xmlns:aink="http://schemas.microsoft.com/office/drawing/2016/ink" xmlns:am3d="http://schemas.microsoft.com/office/drawing/2017/model3d" xmlns:o="urn:schemas-microsoft-com:office:office" xmlns:oel="http://schemas.microsoft.com/office/2019/extlst" xmlns:r="http://schemas.openxmlformats.org/officeDocument/2006/relationships" xmlns:m="http://schemas.openxmlformats.org/officeDocument/2006/math" xmlns:v="urn:schemas-microsoft-com:vml" xmlns:wp14="http://schemas.microsoft.com/office/word/2010/wordprocessingDrawing" xmlns:wp="http://schemas.openxmlformats.org/drawingml/2006/wordprocessingDrawing" xmlns:w10="urn:schemas-microsoft-com:office:word" xmlns:w="http://schemas.openxmlformats.org/wordprocessingml/2006/main" xmlns:w14="http://schemas.microsoft.com/office/word/2010/wordml" xmlns:w15="http://schemas.microsoft.com/office/word/2012/wordml" xmlns:w16cex="http://schemas.microsoft.com/office/word/2018/wordml/cex" xmlns:w16cid="http://schemas.microsoft.com/office/word/2016/wordml/cid" xmlns:w16="http://schemas.microsoft.com/office/word/2018/wordml" xmlns:w16du="http://schemas.microsoft.com/office/word/2023/wordml/word16du" xmlns:w16sdtdh="http://schemas.microsoft.com/office/word/2020/wordml/sdtdatahash" xmlns:w16sdtfl="http://schemas.microsoft.com/office/word/2024/wordml/sdtformatlock" xmlns:w16se="http://schemas.microsoft.com/office/word/2015/wordml/symex" xmlns:wpg="http://schemas.microsoft.com/office/word/2010/wordprocessingGroup" xmlns:wpi="http://schemas.microsoft.com/office/word/2010/wordprocessingInk" xmlns:wne="http://schemas.microsoft.com/office/word/2006/wordml" xmlns:wps="http://schemas.microsoft.com/office/word/2010/wordprocessingShape" mc:Ignorable="w14 w15 w16se w16cid w16 w16cex w16sdtdh w16sdtfl w16du wp14">
   <w:sdt>
     <w:sdtPr>
@@ -2912,6 +2926,16 @@
 </w:ftr>
 </file>
 
+<file path=word/footer3.xml><?xml version="1.0" encoding="utf-8"?>
+<w:ftr xmlns:wpc="http://schemas.microsoft.com/office/word/2010/wordprocessingCanvas" xmlns:cx="http://schemas.microsoft.com/office/drawing/2014/chartex" xmlns:cx1="http://schemas.microsoft.com/office/drawing/2015/9/8/chartex" xmlns:cx2="http://schemas.microsoft.com/office/drawing/2015/10/21/chartex" xmlns:cx3="http://schemas.microsoft.com/office/drawing/2016/5/9/chartex" xmlns:cx4="http://schemas.microsoft.com/office/drawing/2016/5/10/chartex" xmlns:cx5="http://schemas.microsoft.com/office/drawing/2016/5/11/chartex" xmlns:cx6="http://schemas.microsoft.com/office/drawing/2016/5/12/chartex" xmlns:cx7="http://schemas.microsoft.com/office/drawing/2016/5/13/chartex" xmlns:cx8="http://schemas.microsoft.com/office/drawing/2016/5/14/chartex" xmlns:mc="http://schemas.openxmlformats.org/markup-compatibility/2006" xmlns:aink="http://schemas.microsoft.com/office/drawing/2016/ink" xmlns:am3d="http://schemas.microsoft.com/office/drawing/2017/model3d" xmlns:o="urn:schemas-microsoft-com:office:office" xmlns:oel="http://schemas.microsoft.com/office/2019/extlst" xmlns:r="http://schemas.openxmlformats.org/officeDocument/2006/relationships" xmlns:m="http://schemas.openxmlformats.org/officeDocument/2006/math" xmlns:v="urn:schemas-microsoft-com:vml" xmlns:wp14="http://schemas.microsoft.com/office/word/2010/wordprocessingDrawing" xmlns:wp="http://schemas.openxmlformats.org/drawingml/2006/wordprocessingDrawing" xmlns:w10="urn:schemas-microsoft-com:office:word" xmlns:w="http://schemas.openxmlformats.org/wordprocessingml/2006/main" xmlns:w14="http://schemas.microsoft.com/office/word/2010/wordml" xmlns:w15="http://schemas.microsoft.com/office/word/2012/wordml" xmlns:w16cex="http://schemas.microsoft.com/office/word/2018/wordml/cex" xmlns:w16cid="http://schemas.microsoft.com/office/word/2016/wordml/cid" xmlns:w16="http://schemas.microsoft.com/office/word/2018/wordml" xmlns:w16du="http://schemas.microsoft.com/office/word/2023/wordml/word16du" xmlns:w16sdtdh="http://schemas.microsoft.com/office/word/2020/wordml/sdtdatahash" xmlns:w16sdtfl="http://schemas.microsoft.com/office/word/2024/wordml/sdtformatlock" xmlns:w16se="http://schemas.microsoft.com/office/word/2015/wordml/symex" xmlns:wpg="http://schemas.microsoft.com/office/word/2010/wordprocessingGroup" xmlns:wpi="http://schemas.microsoft.com/office/word/2010/wordprocessingInk" xmlns:wne="http://schemas.microsoft.com/office/word/2006/wordml" xmlns:wps="http://schemas.microsoft.com/office/word/2010/wordprocessingShape" mc:Ignorable="w14 w15 w16se w16cid w16 w16cex w16sdtdh w16sdtfl w16du wp14">
+  <w:p>
+    <w:pPr>
+      <w:pStyle w:val="Footer"/>
+    </w:pPr>
+  </w:p>
+</w:ftr>
+</file>
+
 <file path=word/footnotes.xml><?xml version="1.0" encoding="utf-8"?>
 <w:footnotes xmlns:wpc="http://schemas.microsoft.com/office/word/2010/wordprocessingCanvas" xmlns:cx="http://schemas.microsoft.com/office/drawing/2014/chartex" xmlns:cx1="http://schemas.microsoft.com/office/drawing/2015/9/8/chartex" xmlns:cx2="http://schemas.microsoft.com/office/drawing/2015/10/21/chartex" xmlns:cx3="http://schemas.microsoft.com/office/drawing/2016/5/9/chartex" xmlns:cx4="http://schemas.microsoft.com/office/drawing/2016/5/10/chartex" xmlns:cx5="http://schemas.microsoft.com/office/drawing/2016/5/11/chartex" xmlns:cx6="http://schemas.microsoft.com/office/drawing/2016/5/12/chartex" xmlns:cx7="http://schemas.microsoft.com/office/drawing/2016/5/13/chartex" xmlns:cx8="http://schemas.microsoft.com/office/drawing/2016/5/14/chartex" xmlns:mc="http://schemas.openxmlformats.org/markup-compatibility/2006" xmlns:aink="http://schemas.microsoft.com/office/drawing/2016/ink" xmlns:am3d="http://schemas.microsoft.com/office/drawing/2017/model3d" xmlns:o="urn:schemas-microsoft-com:office:office" xmlns:oel="http://schemas.microsoft.com/office/2019/extlst" xmlns:r="http://schemas.openxmlformats.org/officeDocument/2006/relationships" xmlns:m="http://schemas.openxmlformats.org/officeDocument/2006/math" xmlns:v="urn:schemas-microsoft-com:vml" xmlns:wp14="http://schemas.microsoft.com/office/word/2010/wordprocessingDrawing" xmlns:wp="http://schemas.openxmlformats.org/drawingml/2006/wordprocessingDrawing" xmlns:w10="urn:schemas-microsoft-com:office:word" xmlns:w="http://schemas.openxmlformats.org/wordprocessingml/2006/main" xmlns:w14="http://schemas.microsoft.com/office/word/2010/wordml" xmlns:w15="http://schemas.microsoft.com/office/word/2012/wordml" xmlns:w16cex="http://schemas.microsoft.com/office/word/2018/wordml/cex" xmlns:w16cid="http://schemas.microsoft.com/office/word/2016/wordml/cid" xmlns:w16="http://schemas.microsoft.com/office/word/2018/wordml" xmlns:w16du="http://schemas.microsoft.com/office/word/2023/wordml/word16du" xmlns:w16sdtdh="http://schemas.microsoft.com/office/word/2020/wordml/sdtdatahash" xmlns:w16sdtfl="http://schemas.microsoft.com/office/word/2024/wordml/sdtformatlock" xmlns:w16se="http://schemas.microsoft.com/office/word/2015/wordml/symex" xmlns:wpg="http://schemas.microsoft.com/office/word/2010/wordprocessingGroup" xmlns:wpi="http://schemas.microsoft.com/office/word/2010/wordprocessingInk" xmlns:wne="http://schemas.microsoft.com/office/word/2006/wordml" xmlns:wps="http://schemas.microsoft.com/office/word/2010/wordprocessingShape" mc:Ignorable="w14 w15 w16se w16cid w16 w16cex w16sdtdh w16sdtfl w16du wp14">
   <w:footnote w:type="separator" w:id="-1">
@@ -2938,6 +2962,16 @@
 </file>
 
 <file path=word/header1.xml><?xml version="1.0" encoding="utf-8"?>
+<w:hdr xmlns:wpc="http://schemas.microsoft.com/office/word/2010/wordprocessingCanvas" xmlns:cx="http://schemas.microsoft.com/office/drawing/2014/chartex" xmlns:cx1="http://schemas.microsoft.com/office/drawing/2015/9/8/chartex" xmlns:cx2="http://schemas.microsoft.com/office/drawing/2015/10/21/chartex" xmlns:cx3="http://schemas.microsoft.com/office/drawing/2016/5/9/chartex" xmlns:cx4="http://schemas.microsoft.com/office/drawing/2016/5/10/chartex" xmlns:cx5="http://schemas.microsoft.com/office/drawing/2016/5/11/chartex" xmlns:cx6="http://schemas.microsoft.com/office/drawing/2016/5/12/chartex" xmlns:cx7="http://schemas.microsoft.com/office/drawing/2016/5/13/chartex" xmlns:cx8="http://schemas.microsoft.com/office/drawing/2016/5/14/chartex" xmlns:mc="http://schemas.openxmlformats.org/markup-compatibility/2006" xmlns:aink="http://schemas.microsoft.com/office/drawing/2016/ink" xmlns:am3d="http://schemas.microsoft.com/office/drawing/2017/model3d" xmlns:o="urn:schemas-microsoft-com:office:office" xmlns:oel="http://schemas.microsoft.com/office/2019/extlst" xmlns:r="http://schemas.openxmlformats.org/officeDocument/2006/relationships" xmlns:m="http://schemas.openxmlformats.org/officeDocument/2006/math" xmlns:v="urn:schemas-microsoft-com:vml" xmlns:wp14="http://schemas.microsoft.com/office/word/2010/wordprocessingDrawing" xmlns:wp="http://schemas.openxmlformats.org/drawingml/2006/wordprocessingDrawing" xmlns:w10="urn:schemas-microsoft-com:office:word" xmlns:w="http://schemas.openxmlformats.org/wordprocessingml/2006/main" xmlns:w14="http://schemas.microsoft.com/office/word/2010/wordml" xmlns:w15="http://schemas.microsoft.com/office/word/2012/wordml" xmlns:w16cex="http://schemas.microsoft.com/office/word/2018/wordml/cex" xmlns:w16cid="http://schemas.microsoft.com/office/word/2016/wordml/cid" xmlns:w16="http://schemas.microsoft.com/office/word/2018/wordml" xmlns:w16du="http://schemas.microsoft.com/office/word/2023/wordml/word16du" xmlns:w16sdtdh="http://schemas.microsoft.com/office/word/2020/wordml/sdtdatahash" xmlns:w16sdtfl="http://schemas.microsoft.com/office/word/2024/wordml/sdtformatlock" xmlns:w16se="http://schemas.microsoft.com/office/word/2015/wordml/symex" xmlns:wpg="http://schemas.microsoft.com/office/word/2010/wordprocessingGroup" xmlns:wpi="http://schemas.microsoft.com/office/word/2010/wordprocessingInk" xmlns:wne="http://schemas.microsoft.com/office/word/2006/wordml" xmlns:wps="http://schemas.microsoft.com/office/word/2010/wordprocessingShape" mc:Ignorable="w14 w15 w16se w16cid w16 w16cex w16sdtdh w16sdtfl w16du wp14">
+  <w:p>
+    <w:pPr>
+      <w:pStyle w:val="Header"/>
+    </w:pPr>
+  </w:p>
+</w:hdr>
+</file>
+
+<file path=word/header2.xml><?xml version="1.0" encoding="utf-8"?>
 <w:hdr xmlns:wpc="http://schemas.microsoft.com/office/word/2010/wordprocessingCanvas" xmlns:cx="http://schemas.microsoft.com/office/drawing/2014/chartex" xmlns:cx1="http://schemas.microsoft.com/office/drawing/2015/9/8/chartex" xmlns:cx2="http://schemas.microsoft.com/office/drawing/2015/10/21/chartex" xmlns:cx3="http://schemas.microsoft.com/office/drawing/2016/5/9/chartex" xmlns:cx4="http://schemas.microsoft.com/office/drawing/2016/5/10/chartex" xmlns:cx5="http://schemas.microsoft.com/office/drawing/2016/5/11/chartex" xmlns:cx6="http://schemas.microsoft.com/office/drawing/2016/5/12/chartex" xmlns:cx7="http://schemas.microsoft.com/office/drawing/2016/5/13/chartex" xmlns:cx8="http://schemas.microsoft.com/office/drawing/2016/5/14/chartex" xmlns:mc="http://schemas.openxmlformats.org/markup-compatibility/2006" xmlns:aink="http://schemas.microsoft.com/office/drawing/2016/ink" xmlns:am3d="http://schemas.microsoft.com/office/drawing/2017/model3d" xmlns:o="urn:schemas-microsoft-com:office:office" xmlns:oel="http://schemas.microsoft.com/office/2019/extlst" xmlns:r="http://schemas.openxmlformats.org/officeDocument/2006/relationships" xmlns:m="http://schemas.openxmlformats.org/officeDocument/2006/math" xmlns:v="urn:schemas-microsoft-com:vml" xmlns:wp14="http://schemas.microsoft.com/office/word/2010/wordprocessingDrawing" xmlns:wp="http://schemas.openxmlformats.org/drawingml/2006/wordprocessingDrawing" xmlns:w10="urn:schemas-microsoft-com:office:word" xmlns:w="http://schemas.openxmlformats.org/wordprocessingml/2006/main" xmlns:w14="http://schemas.microsoft.com/office/word/2010/wordml" xmlns:w15="http://schemas.microsoft.com/office/word/2012/wordml" xmlns:w16cex="http://schemas.microsoft.com/office/word/2018/wordml/cex" xmlns:w16cid="http://schemas.microsoft.com/office/word/2016/wordml/cid" xmlns:w16="http://schemas.microsoft.com/office/word/2018/wordml" xmlns:w16du="http://schemas.microsoft.com/office/word/2023/wordml/word16du" xmlns:w16sdtdh="http://schemas.microsoft.com/office/word/2020/wordml/sdtdatahash" xmlns:w16sdtfl="http://schemas.microsoft.com/office/word/2024/wordml/sdtformatlock" xmlns:w16se="http://schemas.microsoft.com/office/word/2015/wordml/symex" xmlns:wpg="http://schemas.microsoft.com/office/word/2010/wordprocessingGroup" xmlns:wpi="http://schemas.microsoft.com/office/word/2010/wordprocessingInk" xmlns:wne="http://schemas.microsoft.com/office/word/2006/wordml" xmlns:wps="http://schemas.microsoft.com/office/word/2010/wordprocessingShape" mc:Ignorable="w14 w15 w16se w16cid w16 w16cex w16sdtdh w16sdtfl w16du wp14">
   <w:tbl>
     <w:tblPr>
@@ -3186,15 +3220,10 @@
         </w:tcPr>
         <w:p>
           <w:pPr>
-            <w:spacing w:before="160"/>
             <w:jc w:val="center"/>
-            <w:rPr>
-              <w:rFonts w:ascii="Montserrat Medium" w:hAnsi="Montserrat Medium" w:cstheme="majorBidi"/>
-              <w:szCs w:val="24"/>
-            </w:rPr>
           </w:pPr>
           <w:r>
-            <w:t>hello</w:t>
+            <w:t>Quarterly Planning Session</w:t>
           </w:r>
         </w:p>
       </w:tc>
@@ -3224,17 +3253,8 @@
           <w:vAlign w:val="center"/>
         </w:tcPr>
         <w:p>
-          <w:pPr>
-            <w:pStyle w:val="Header"/>
-            <w:rPr>
-              <w:rFonts w:ascii="Montserrat Medium" w:hAnsi="Montserrat Medium" w:cstheme="majorHAnsi"/>
-            </w:rPr>
-          </w:pPr>
           <w:r>
-            <w:rPr>
-              <w:rFonts w:ascii="Montserrat Medium" w:hAnsi="Montserrat Medium" w:cstheme="majorHAnsi"/>
-            </w:rPr>
-            <w:t>[MEETING_DATE]</w:t>
+            <w:t>2023-11-15</w:t>
           </w:r>
         </w:p>
       </w:tc>
@@ -3320,7 +3340,17 @@
 </w:hdr>
 </file>
 
-<file path=word/header2.xml><?xml version="1.0" encoding="utf-8"?>
+<file path=word/header3.xml><?xml version="1.0" encoding="utf-8"?>
+<w:hdr xmlns:wpc="http://schemas.microsoft.com/office/word/2010/wordprocessingCanvas" xmlns:cx="http://schemas.microsoft.com/office/drawing/2014/chartex" xmlns:cx1="http://schemas.microsoft.com/office/drawing/2015/9/8/chartex" xmlns:cx2="http://schemas.microsoft.com/office/drawing/2015/10/21/chartex" xmlns:cx3="http://schemas.microsoft.com/office/drawing/2016/5/9/chartex" xmlns:cx4="http://schemas.microsoft.com/office/drawing/2016/5/10/chartex" xmlns:cx5="http://schemas.microsoft.com/office/drawing/2016/5/11/chartex" xmlns:cx6="http://schemas.microsoft.com/office/drawing/2016/5/12/chartex" xmlns:cx7="http://schemas.microsoft.com/office/drawing/2016/5/13/chartex" xmlns:cx8="http://schemas.microsoft.com/office/drawing/2016/5/14/chartex" xmlns:mc="http://schemas.openxmlformats.org/markup-compatibility/2006" xmlns:aink="http://schemas.microsoft.com/office/drawing/2016/ink" xmlns:am3d="http://schemas.microsoft.com/office/drawing/2017/model3d" xmlns:o="urn:schemas-microsoft-com:office:office" xmlns:oel="http://schemas.microsoft.com/office/2019/extlst" xmlns:r="http://schemas.openxmlformats.org/officeDocument/2006/relationships" xmlns:m="http://schemas.openxmlformats.org/officeDocument/2006/math" xmlns:v="urn:schemas-microsoft-com:vml" xmlns:wp14="http://schemas.microsoft.com/office/word/2010/wordprocessingDrawing" xmlns:wp="http://schemas.openxmlformats.org/drawingml/2006/wordprocessingDrawing" xmlns:w10="urn:schemas-microsoft-com:office:word" xmlns:w="http://schemas.openxmlformats.org/wordprocessingml/2006/main" xmlns:w14="http://schemas.microsoft.com/office/word/2010/wordml" xmlns:w15="http://schemas.microsoft.com/office/word/2012/wordml" xmlns:w16cex="http://schemas.microsoft.com/office/word/2018/wordml/cex" xmlns:w16cid="http://schemas.microsoft.com/office/word/2016/wordml/cid" xmlns:w16="http://schemas.microsoft.com/office/word/2018/wordml" xmlns:w16du="http://schemas.microsoft.com/office/word/2023/wordml/word16du" xmlns:w16sdtdh="http://schemas.microsoft.com/office/word/2020/wordml/sdtdatahash" xmlns:w16sdtfl="http://schemas.microsoft.com/office/word/2024/wordml/sdtformatlock" xmlns:w16se="http://schemas.microsoft.com/office/word/2015/wordml/symex" xmlns:wpg="http://schemas.microsoft.com/office/word/2010/wordprocessingGroup" xmlns:wpi="http://schemas.microsoft.com/office/word/2010/wordprocessingInk" xmlns:wne="http://schemas.microsoft.com/office/word/2006/wordml" xmlns:wps="http://schemas.microsoft.com/office/word/2010/wordprocessingShape" mc:Ignorable="w14 w15 w16se w16cid w16 w16cex w16sdtdh w16sdtfl w16du wp14">
+  <w:p>
+    <w:pPr>
+      <w:pStyle w:val="Header"/>
+    </w:pPr>
+  </w:p>
+</w:hdr>
+</file>
+
+<file path=word/header4.xml><?xml version="1.0" encoding="utf-8"?>
 <w:hdr xmlns:wpc="http://schemas.microsoft.com/office/word/2010/wordprocessingCanvas" xmlns:cx="http://schemas.microsoft.com/office/drawing/2014/chartex" xmlns:cx1="http://schemas.microsoft.com/office/drawing/2015/9/8/chartex" xmlns:cx2="http://schemas.microsoft.com/office/drawing/2015/10/21/chartex" xmlns:cx3="http://schemas.microsoft.com/office/drawing/2016/5/9/chartex" xmlns:cx4="http://schemas.microsoft.com/office/drawing/2016/5/10/chartex" xmlns:cx5="http://schemas.microsoft.com/office/drawing/2016/5/11/chartex" xmlns:cx6="http://schemas.microsoft.com/office/drawing/2016/5/12/chartex" xmlns:cx7="http://schemas.microsoft.com/office/drawing/2016/5/13/chartex" xmlns:cx8="http://schemas.microsoft.com/office/drawing/2016/5/14/chartex" xmlns:mc="http://schemas.openxmlformats.org/markup-compatibility/2006" xmlns:aink="http://schemas.microsoft.com/office/drawing/2016/ink" xmlns:am3d="http://schemas.microsoft.com/office/drawing/2017/model3d" xmlns:o="urn:schemas-microsoft-com:office:office" xmlns:oel="http://schemas.microsoft.com/office/2019/extlst" xmlns:r="http://schemas.openxmlformats.org/officeDocument/2006/relationships" xmlns:m="http://schemas.openxmlformats.org/officeDocument/2006/math" xmlns:v="urn:schemas-microsoft-com:vml" xmlns:wp14="http://schemas.microsoft.com/office/word/2010/wordprocessingDrawing" xmlns:wp="http://schemas.openxmlformats.org/drawingml/2006/wordprocessingDrawing" xmlns:w10="urn:schemas-microsoft-com:office:word" xmlns:w="http://schemas.openxmlformats.org/wordprocessingml/2006/main" xmlns:w14="http://schemas.microsoft.com/office/word/2010/wordml" xmlns:w15="http://schemas.microsoft.com/office/word/2012/wordml" xmlns:w16cex="http://schemas.microsoft.com/office/word/2018/wordml/cex" xmlns:w16cid="http://schemas.microsoft.com/office/word/2016/wordml/cid" xmlns:w16="http://schemas.microsoft.com/office/word/2018/wordml" xmlns:w16du="http://schemas.microsoft.com/office/word/2023/wordml/word16du" xmlns:w16sdtdh="http://schemas.microsoft.com/office/word/2020/wordml/sdtdatahash" xmlns:w16sdtfl="http://schemas.microsoft.com/office/word/2024/wordml/sdtformatlock" xmlns:w16se="http://schemas.microsoft.com/office/word/2015/wordml/symex" xmlns:wpg="http://schemas.microsoft.com/office/word/2010/wordprocessingGroup" xmlns:wpi="http://schemas.microsoft.com/office/word/2010/wordprocessingInk" xmlns:wne="http://schemas.microsoft.com/office/word/2006/wordml" xmlns:wps="http://schemas.microsoft.com/office/word/2010/wordprocessingShape" mc:Ignorable="w14 w15 w16se w16cid w16 w16cex w16sdtdh w16sdtfl w16du wp14">
   <w:tbl>
     <w:tblPr>
@@ -3569,15 +3599,10 @@
         </w:tcPr>
         <w:p>
           <w:pPr>
-            <w:spacing w:before="160"/>
             <w:jc w:val="center"/>
-            <w:rPr>
-              <w:rFonts w:ascii="Montserrat Medium" w:hAnsi="Montserrat Medium" w:cstheme="majorBidi"/>
-              <w:szCs w:val="24"/>
-            </w:rPr>
           </w:pPr>
           <w:r>
-            <w:t>hello</w:t>
+            <w:t>Quarterly Planning Session</w:t>
           </w:r>
         </w:p>
       </w:tc>
@@ -3607,26 +3632,9 @@
           <w:vAlign w:val="center"/>
         </w:tcPr>
         <w:p>
-          <w:pPr>
-            <w:pStyle w:val="Header"/>
-            <w:rPr>
-              <w:rFonts w:ascii="Montserrat Medium" w:hAnsi="Montserrat Medium" w:cstheme="majorHAnsi"/>
-            </w:rPr>
-          </w:pPr>
           <w:r>
-            <w:rPr>
-              <w:rFonts w:ascii="Montserrat Medium" w:hAnsi="Montserrat Medium" w:cstheme="majorHAnsi"/>
-            </w:rPr>
-            <w:t>Xx/xx/</w:t>
+            <w:t>2023-11-15</w:t>
           </w:r>
-          <w:proofErr w:type="spellStart"/>
-          <w:r>
-            <w:rPr>
-              <w:rFonts w:ascii="Montserrat Medium" w:hAnsi="Montserrat Medium" w:cstheme="majorHAnsi"/>
-            </w:rPr>
-            <w:t>xxxx</w:t>
-          </w:r>
-          <w:proofErr w:type="spellEnd"/>
         </w:p>
       </w:tc>
     </w:tr>
@@ -3717,7 +3725,7 @@
 </w:hdr>
 </file>
 
-<file path=word/header3.xml><?xml version="1.0" encoding="utf-8"?>
+<file path=word/header5.xml><?xml version="1.0" encoding="utf-8"?>
 <w:hdr xmlns:wpc="http://schemas.microsoft.com/office/word/2010/wordprocessingCanvas" xmlns:cx="http://schemas.microsoft.com/office/drawing/2014/chartex" xmlns:cx1="http://schemas.microsoft.com/office/drawing/2015/9/8/chartex" xmlns:cx2="http://schemas.microsoft.com/office/drawing/2015/10/21/chartex" xmlns:cx3="http://schemas.microsoft.com/office/drawing/2016/5/9/chartex" xmlns:cx4="http://schemas.microsoft.com/office/drawing/2016/5/10/chartex" xmlns:cx5="http://schemas.microsoft.com/office/drawing/2016/5/11/chartex" xmlns:cx6="http://schemas.microsoft.com/office/drawing/2016/5/12/chartex" xmlns:cx7="http://schemas.microsoft.com/office/drawing/2016/5/13/chartex" xmlns:cx8="http://schemas.microsoft.com/office/drawing/2016/5/14/chartex" xmlns:mc="http://schemas.openxmlformats.org/markup-compatibility/2006" xmlns:aink="http://schemas.microsoft.com/office/drawing/2016/ink" xmlns:am3d="http://schemas.microsoft.com/office/drawing/2017/model3d" xmlns:o="urn:schemas-microsoft-com:office:office" xmlns:oel="http://schemas.microsoft.com/office/2019/extlst" xmlns:r="http://schemas.openxmlformats.org/officeDocument/2006/relationships" xmlns:m="http://schemas.openxmlformats.org/officeDocument/2006/math" xmlns:v="urn:schemas-microsoft-com:vml" xmlns:wp14="http://schemas.microsoft.com/office/word/2010/wordprocessingDrawing" xmlns:wp="http://schemas.openxmlformats.org/drawingml/2006/wordprocessingDrawing" xmlns:w10="urn:schemas-microsoft-com:office:word" xmlns:w="http://schemas.openxmlformats.org/wordprocessingml/2006/main" xmlns:w14="http://schemas.microsoft.com/office/word/2010/wordml" xmlns:w15="http://schemas.microsoft.com/office/word/2012/wordml" xmlns:w16cex="http://schemas.microsoft.com/office/word/2018/wordml/cex" xmlns:w16cid="http://schemas.microsoft.com/office/word/2016/wordml/cid" xmlns:w16="http://schemas.microsoft.com/office/word/2018/wordml" xmlns:w16du="http://schemas.microsoft.com/office/word/2023/wordml/word16du" xmlns:w16sdtdh="http://schemas.microsoft.com/office/word/2020/wordml/sdtdatahash" xmlns:w16sdtfl="http://schemas.microsoft.com/office/word/2024/wordml/sdtformatlock" xmlns:w16se="http://schemas.microsoft.com/office/word/2015/wordml/symex" xmlns:wpg="http://schemas.microsoft.com/office/word/2010/wordprocessingGroup" xmlns:wpi="http://schemas.microsoft.com/office/word/2010/wordprocessingInk" xmlns:wne="http://schemas.microsoft.com/office/word/2006/wordml" xmlns:wps="http://schemas.microsoft.com/office/word/2010/wordprocessingShape" mc:Ignorable="w14 w15 w16se w16cid w16 w16cex w16sdtdh w16sdtfl w16du wp14">
   <w:tbl>
     <w:tblPr>
@@ -3966,15 +3974,10 @@
         </w:tcPr>
         <w:p>
           <w:pPr>
-            <w:spacing w:before="160"/>
             <w:jc w:val="center"/>
-            <w:rPr>
-              <w:rFonts w:ascii="Montserrat Medium" w:hAnsi="Montserrat Medium" w:cstheme="majorBidi"/>
-              <w:szCs w:val="24"/>
-            </w:rPr>
           </w:pPr>
           <w:r>
-            <w:t>hello</w:t>
+            <w:t>Quarterly Planning Session</w:t>
           </w:r>
         </w:p>
       </w:tc>
@@ -4004,26 +4007,9 @@
           <w:vAlign w:val="center"/>
         </w:tcPr>
         <w:p>
-          <w:pPr>
-            <w:pStyle w:val="Header"/>
-            <w:rPr>
-              <w:rFonts w:ascii="Montserrat Medium" w:hAnsi="Montserrat Medium" w:cstheme="majorHAnsi"/>
-            </w:rPr>
-          </w:pPr>
           <w:r>
-            <w:rPr>
-              <w:rFonts w:ascii="Montserrat Medium" w:hAnsi="Montserrat Medium" w:cstheme="majorHAnsi"/>
-            </w:rPr>
-            <w:t>Xx/xx/</w:t>
+            <w:t>2023-11-15</w:t>
           </w:r>
-          <w:proofErr w:type="spellStart"/>
-          <w:r>
-            <w:rPr>
-              <w:rFonts w:ascii="Montserrat Medium" w:hAnsi="Montserrat Medium" w:cstheme="majorHAnsi"/>
-            </w:rPr>
-            <w:t>xxxx</w:t>
-          </w:r>
-          <w:proofErr w:type="spellEnd"/>
         </w:p>
       </w:tc>
     </w:tr>
@@ -4114,7 +4100,7 @@
 </w:hdr>
 </file>
 
-<file path=word/header4.xml><?xml version="1.0" encoding="utf-8"?>
+<file path=word/header6.xml><?xml version="1.0" encoding="utf-8"?>
 <w:hdr xmlns:wpc="http://schemas.microsoft.com/office/word/2010/wordprocessingCanvas" xmlns:cx="http://schemas.microsoft.com/office/drawing/2014/chartex" xmlns:cx1="http://schemas.microsoft.com/office/drawing/2015/9/8/chartex" xmlns:cx2="http://schemas.microsoft.com/office/drawing/2015/10/21/chartex" xmlns:cx3="http://schemas.microsoft.com/office/drawing/2016/5/9/chartex" xmlns:cx4="http://schemas.microsoft.com/office/drawing/2016/5/10/chartex" xmlns:cx5="http://schemas.microsoft.com/office/drawing/2016/5/11/chartex" xmlns:cx6="http://schemas.microsoft.com/office/drawing/2016/5/12/chartex" xmlns:cx7="http://schemas.microsoft.com/office/drawing/2016/5/13/chartex" xmlns:cx8="http://schemas.microsoft.com/office/drawing/2016/5/14/chartex" xmlns:mc="http://schemas.openxmlformats.org/markup-compatibility/2006" xmlns:aink="http://schemas.microsoft.com/office/drawing/2016/ink" xmlns:am3d="http://schemas.microsoft.com/office/drawing/2017/model3d" xmlns:o="urn:schemas-microsoft-com:office:office" xmlns:oel="http://schemas.microsoft.com/office/2019/extlst" xmlns:r="http://schemas.openxmlformats.org/officeDocument/2006/relationships" xmlns:m="http://schemas.openxmlformats.org/officeDocument/2006/math" xmlns:v="urn:schemas-microsoft-com:vml" xmlns:wp14="http://schemas.microsoft.com/office/word/2010/wordprocessingDrawing" xmlns:wp="http://schemas.openxmlformats.org/drawingml/2006/wordprocessingDrawing" xmlns:w10="urn:schemas-microsoft-com:office:word" xmlns:w="http://schemas.openxmlformats.org/wordprocessingml/2006/main" xmlns:w14="http://schemas.microsoft.com/office/word/2010/wordml" xmlns:w15="http://schemas.microsoft.com/office/word/2012/wordml" xmlns:w16cex="http://schemas.microsoft.com/office/word/2018/wordml/cex" xmlns:w16cid="http://schemas.microsoft.com/office/word/2016/wordml/cid" xmlns:w16="http://schemas.microsoft.com/office/word/2018/wordml" xmlns:w16du="http://schemas.microsoft.com/office/word/2023/wordml/word16du" xmlns:w16sdtdh="http://schemas.microsoft.com/office/word/2020/wordml/sdtdatahash" xmlns:w16sdtfl="http://schemas.microsoft.com/office/word/2024/wordml/sdtformatlock" xmlns:w16se="http://schemas.microsoft.com/office/word/2015/wordml/symex" xmlns:wpg="http://schemas.microsoft.com/office/word/2010/wordprocessingGroup" xmlns:wpi="http://schemas.microsoft.com/office/word/2010/wordprocessingInk" xmlns:wne="http://schemas.microsoft.com/office/word/2006/wordml" xmlns:wps="http://schemas.microsoft.com/office/word/2010/wordprocessingShape" mc:Ignorable="w14 w15 w16se w16cid w16 w16cex w16sdtdh w16sdtfl w16du wp14">
   <w:tbl>
     <w:tblPr>
@@ -4363,15 +4349,10 @@
         </w:tcPr>
         <w:p>
           <w:pPr>
-            <w:spacing w:before="160"/>
             <w:jc w:val="center"/>
-            <w:rPr>
-              <w:rFonts w:ascii="Montserrat Medium" w:hAnsi="Montserrat Medium" w:cstheme="majorBidi"/>
-              <w:szCs w:val="24"/>
-            </w:rPr>
           </w:pPr>
           <w:r>
-            <w:t>hello</w:t>
+            <w:t>Quarterly Planning Session</w:t>
           </w:r>
         </w:p>
       </w:tc>
@@ -4401,26 +4382,9 @@
           <w:vAlign w:val="center"/>
         </w:tcPr>
         <w:p>
-          <w:pPr>
-            <w:pStyle w:val="Header"/>
-            <w:rPr>
-              <w:rFonts w:ascii="Montserrat Medium" w:hAnsi="Montserrat Medium" w:cstheme="majorHAnsi"/>
-            </w:rPr>
-          </w:pPr>
           <w:r>
-            <w:rPr>
-              <w:rFonts w:ascii="Montserrat Medium" w:hAnsi="Montserrat Medium" w:cstheme="majorHAnsi"/>
-            </w:rPr>
-            <w:t>Xx/xx/</w:t>
+            <w:t>2023-11-15</w:t>
           </w:r>
-          <w:proofErr w:type="spellStart"/>
-          <w:r>
-            <w:rPr>
-              <w:rFonts w:ascii="Montserrat Medium" w:hAnsi="Montserrat Medium" w:cstheme="majorHAnsi"/>
-            </w:rPr>
-            <w:t>xxxx</w:t>
-          </w:r>
-          <w:proofErr w:type="spellEnd"/>
         </w:p>
       </w:tc>
     </w:tr>

</xml_diff>